<commit_message>
Updates to the text of this abstract
</commit_message>
<xml_diff>
--- a/Don't just code it–Generate it.docx
+++ b/Don't just code it–Generate it.docx
@@ -25,18 +25,40 @@
           <w:sz w:val="24"/>
           <w:szCs w:val="24"/>
         </w:rPr>
-        <w:t>Code Generators are new "</w:t>
-      </w:r>
-      <w:proofErr w:type="gramStart"/>
-      <w:r>
-        <w:rPr>
-          <w:rFonts w:ascii="Verdana" w:hAnsi="Verdana"/>
-          <w:sz w:val="24"/>
-          <w:szCs w:val="24"/>
-        </w:rPr>
-        <w:t>New" —</w:t>
-      </w:r>
-      <w:proofErr w:type="gramEnd"/>
+        <w:t xml:space="preserve">Code Generators are </w:t>
+      </w:r>
+      <w:r>
+        <w:rPr>
+          <w:rFonts w:ascii="Verdana" w:hAnsi="Verdana"/>
+          <w:sz w:val="24"/>
+          <w:szCs w:val="24"/>
+        </w:rPr>
+        <w:t xml:space="preserve">the </w:t>
+      </w:r>
+      <w:r>
+        <w:rPr>
+          <w:rFonts w:ascii="Verdana" w:hAnsi="Verdana"/>
+          <w:sz w:val="24"/>
+          <w:szCs w:val="24"/>
+        </w:rPr>
+        <w:t>new "</w:t>
+      </w:r>
+      <w:r>
+        <w:rPr>
+          <w:rFonts w:ascii="Verdana" w:hAnsi="Verdana"/>
+          <w:sz w:val="24"/>
+          <w:szCs w:val="24"/>
+        </w:rPr>
+        <w:t>New”</w:t>
+      </w:r>
+      <w:r>
+        <w:rPr>
+          <w:rFonts w:ascii="Verdana" w:hAnsi="Verdana"/>
+          <w:sz w:val="24"/>
+          <w:szCs w:val="24"/>
+        </w:rPr>
+        <w:t>:</w:t>
+      </w:r>
       <w:r>
         <w:rPr>
           <w:rFonts w:ascii="Verdana" w:hAnsi="Verdana"/>
@@ -79,16 +101,14 @@
         </w:rPr>
         <w:t xml:space="preserve">Table-driven applications allow one program </w:t>
       </w:r>
-      <w:proofErr w:type="gramStart"/>
-      <w:r>
-        <w:rPr>
-          <w:rFonts w:ascii="Verdana" w:hAnsi="Verdana"/>
-          <w:sz w:val="24"/>
-          <w:szCs w:val="24"/>
-        </w:rPr>
-        <w:t>handle</w:t>
-      </w:r>
-      <w:proofErr w:type="gramEnd"/>
+      <w:r>
+        <w:rPr>
+          <w:rFonts w:ascii="Verdana" w:hAnsi="Verdana"/>
+          <w:sz w:val="24"/>
+          <w:szCs w:val="24"/>
+        </w:rPr>
+        <w:t>to handle</w:t>
+      </w:r>
       <w:r>
         <w:rPr>
           <w:rFonts w:ascii="Verdana" w:hAnsi="Verdana"/>
@@ -240,43 +260,7 @@
           <w:sz w:val="24"/>
           <w:szCs w:val="24"/>
         </w:rPr>
-        <w:t xml:space="preserve">One advantage of this approach is that the errors </w:t>
-      </w:r>
-      <w:proofErr w:type="gramStart"/>
-      <w:r>
-        <w:rPr>
-          <w:rFonts w:ascii="Verdana" w:hAnsi="Verdana"/>
-          <w:sz w:val="24"/>
-          <w:szCs w:val="24"/>
-        </w:rPr>
-        <w:t>generated</w:t>
-      </w:r>
-      <w:proofErr w:type="gramEnd"/>
-      <w:r>
-        <w:rPr>
-          <w:rFonts w:ascii="Verdana" w:hAnsi="Verdana"/>
-          <w:sz w:val="24"/>
-          <w:szCs w:val="24"/>
-        </w:rPr>
-        <w:t xml:space="preserve"> code contains are systematic. Fix the errors at the generator level and </w:t>
-      </w:r>
-      <w:proofErr w:type="gramStart"/>
-      <w:r>
-        <w:rPr>
-          <w:rFonts w:ascii="Verdana" w:hAnsi="Verdana"/>
-          <w:sz w:val="24"/>
-          <w:szCs w:val="24"/>
-        </w:rPr>
-        <w:t>All</w:t>
-      </w:r>
-      <w:proofErr w:type="gramEnd"/>
-      <w:r>
-        <w:rPr>
-          <w:rFonts w:ascii="Verdana" w:hAnsi="Verdana"/>
-          <w:sz w:val="24"/>
-          <w:szCs w:val="24"/>
-        </w:rPr>
-        <w:t xml:space="preserve"> the code now works.</w:t>
+        <w:t>One advantage of this approach is that the errors generated code contains are systematic. Fix the errors at the generator level and All the code now works.</w:t>
       </w:r>
     </w:p>
     <w:p>
@@ -313,6 +297,14 @@
           <w:szCs w:val="24"/>
         </w:rPr>
         <w:t>: If the code is so boring that a computer can produce it</w:t>
+      </w:r>
+      <w:r>
+        <w:rPr>
+          <w:rFonts w:ascii="Verdana" w:hAnsi="Verdana"/>
+          <w:sz w:val="24"/>
+          <w:szCs w:val="24"/>
+        </w:rPr>
+        <w:t>, why not spend your talent doing something interesting?</w:t>
       </w:r>
     </w:p>
     <w:sectPr>

</xml_diff>